<commit_message>
New docs for training
</commit_message>
<xml_diff>
--- a/docs/Specification_User_Authentication_System.docx
+++ b/docs/Specification_User_Authentication_System.docx
@@ -276,8 +276,17 @@
           <w:sz w:val="28"/>
           <w:szCs w:val="28"/>
         </w:rPr>
-        <w:t xml:space="preserve"> - Id</w:t>
+        <w:t xml:space="preserve"> - </w:t>
       </w:r>
+      <w:proofErr w:type="spellStart"/>
+      <w:r>
+        <w:rPr>
+          <w:sz w:val="28"/>
+          <w:szCs w:val="28"/>
+        </w:rPr>
+        <w:t>guid</w:t>
+      </w:r>
+      <w:proofErr w:type="spellEnd"/>
       <w:r>
         <w:rPr>
           <w:sz w:val="28"/>
@@ -517,12 +526,21 @@
         </w:rPr>
         <w:t>- Club (</w:t>
       </w:r>
+      <w:proofErr w:type="spellStart"/>
       <w:r>
         <w:rPr>
           <w:sz w:val="28"/>
           <w:szCs w:val="28"/>
         </w:rPr>
-        <w:t xml:space="preserve">int, </w:t>
+        <w:t>guid</w:t>
+      </w:r>
+      <w:proofErr w:type="spellEnd"/>
+      <w:r>
+        <w:rPr>
+          <w:sz w:val="28"/>
+          <w:szCs w:val="28"/>
+        </w:rPr>
+        <w:t xml:space="preserve">, </w:t>
       </w:r>
       <w:r>
         <w:rPr>
@@ -678,14 +696,7 @@
           <w:sz w:val="28"/>
           <w:szCs w:val="28"/>
         </w:rPr>
-        <w:t>id}</w:t>
-      </w:r>
-      <w:r>
-        <w:rPr>
-          <w:sz w:val="28"/>
-          <w:szCs w:val="28"/>
-        </w:rPr>
-        <w:t xml:space="preserve"> </w:t>
+        <w:t xml:space="preserve">id} </w:t>
       </w:r>
       <w:r>
         <w:rPr>
@@ -2203,6 +2214,7 @@
   <w:style w:type="character" w:default="1" w:styleId="DefaultParagraphFont">
     <w:name w:val="Default Paragraph Font"/>
     <w:uiPriority w:val="1"/>
+    <w:semiHidden/>
     <w:unhideWhenUsed/>
   </w:style>
   <w:style w:type="table" w:default="1" w:styleId="TableNormal">

</xml_diff>